<commit_message>
WIP:  Working on documentation and notebooks
</commit_message>
<xml_diff>
--- a/VQA-MED/Documents/Medical VQA.EN.docx
+++ b/VQA-MED/Documents/Medical VQA.EN.docx
@@ -28,17 +28,7 @@
           <w:sz w:val="98"/>
           <w:szCs w:val="98"/>
         </w:rPr>
-        <w:t>Visual Question A</w:t>
-      </w:r>
-      <w:bookmarkStart w:id="0" w:name="_GoBack"/>
-      <w:bookmarkEnd w:id="0"/>
-      <w:r>
-        <w:rPr>
-          <w:rFonts w:ascii="David" w:hAnsi="David" w:cs="David"/>
-          <w:sz w:val="98"/>
-          <w:szCs w:val="98"/>
-        </w:rPr>
-        <w:t>nswering</w:t>
+        <w:t>Visual Question Answering</w:t>
       </w:r>
     </w:p>
     <w:p>
@@ -172,7 +162,7 @@
         <w:bidi w:val="0"/>
         <w:ind w:right="206"/>
         <w:rPr>
-          <w:rFonts w:ascii="David" w:hAnsi="David" w:cs="David" w:hint="cs"/>
+          <w:rFonts w:ascii="David" w:hAnsi="David" w:cs="David"/>
           <w:sz w:val="36"/>
           <w:szCs w:val="36"/>
           <w:rtl/>
@@ -2042,355 +2032,205 @@
           <w:rFonts w:ascii="David" w:hAnsi="David" w:cs="David"/>
         </w:rPr>
       </w:pPr>
-      <w:bookmarkStart w:id="1" w:name="_Toc532554264"/>
+      <w:bookmarkStart w:id="0" w:name="_Toc532554264"/>
       <w:r>
         <w:rPr>
           <w:rFonts w:ascii="David" w:hAnsi="David" w:cs="David"/>
         </w:rPr>
         <w:lastRenderedPageBreak/>
-        <w:t>Intr</w:t>
-      </w:r>
-      <w:r>
-        <w:rPr>
-          <w:rFonts w:ascii="David" w:hAnsi="David" w:cs="David"/>
-        </w:rPr>
-        <w:t>o</w:t>
-      </w:r>
-      <w:r>
-        <w:rPr>
-          <w:rFonts w:ascii="David" w:hAnsi="David" w:cs="David"/>
-        </w:rPr>
-        <w:t>duction</w:t>
+        <w:t>Introduction</w:t>
+      </w:r>
+      <w:bookmarkEnd w:id="0"/>
+    </w:p>
+    <w:p>
+      <w:pPr>
+        <w:bidi w:val="0"/>
+        <w:rPr>
+          <w:rtl/>
+        </w:rPr>
+      </w:pPr>
+    </w:p>
+    <w:p>
+      <w:pPr>
+        <w:bidi w:val="0"/>
+        <w:ind w:left="386" w:right="206"/>
+        <w:rPr>
+          <w:rFonts w:ascii="David" w:hAnsi="David" w:cs="David"/>
+        </w:rPr>
+      </w:pPr>
+      <w:r>
+        <w:rPr>
+          <w:rFonts w:ascii="David" w:hAnsi="David" w:cs="David"/>
+        </w:rPr>
+        <w:t>Visual Question Answering, or VQA, is a research domain of building software systems that can intelligently answer natural language questions regarding a given image. i.e. given a coupled image and question (input), it will output an appropriate answer, also phrased in natural language.</w:t>
+      </w:r>
+    </w:p>
+    <w:p>
+      <w:pPr>
+        <w:bidi w:val="0"/>
+        <w:ind w:left="386" w:right="206"/>
+        <w:rPr>
+          <w:rFonts w:ascii="David" w:hAnsi="David" w:cs="David"/>
+        </w:rPr>
+      </w:pPr>
+      <w:r>
+        <w:rPr>
+          <w:rFonts w:ascii="David" w:hAnsi="David" w:cs="David"/>
+        </w:rPr>
+        <w:t>Such a software system, that can comprehend the content of an image and describe it with a natural language, and more so in the clinical context, is a new and exciting domain that is lately getting increasing interest in the NLP and computer vision communities.</w:t>
+      </w:r>
+    </w:p>
+    <w:p>
+      <w:pPr>
+        <w:bidi w:val="0"/>
+        <w:ind w:left="386" w:right="206"/>
+        <w:rPr>
+          <w:rFonts w:ascii="David" w:hAnsi="David" w:cs="David"/>
+        </w:rPr>
+      </w:pPr>
+      <w:r>
+        <w:rPr>
+          <w:rFonts w:ascii="David" w:hAnsi="David" w:cs="David"/>
+        </w:rPr>
+        <w:t>This field relies heavily on foundations that were established in the Deep Learning, NLP and computer vision</w:t>
+      </w:r>
+    </w:p>
+    <w:p>
+      <w:pPr>
+        <w:bidi w:val="0"/>
+        <w:ind w:left="386" w:right="206"/>
+        <w:rPr>
+          <w:rFonts w:ascii="David" w:hAnsi="David" w:cs="David"/>
+        </w:rPr>
+      </w:pPr>
+      <w:r>
+        <w:rPr>
+          <w:rFonts w:ascii="David" w:hAnsi="David" w:cs="David"/>
+        </w:rPr>
+        <w:t>The VQA domain is rather new (The earliest paper I know of was from 2014) and hence has much room for research and development.</w:t>
+      </w:r>
+    </w:p>
+    <w:p>
+      <w:pPr>
+        <w:bidi w:val="0"/>
+        <w:ind w:left="386" w:right="206"/>
+        <w:rPr>
+          <w:rFonts w:ascii="David" w:hAnsi="David" w:cs="David"/>
+        </w:rPr>
+      </w:pPr>
+      <w:r>
+        <w:rPr>
+          <w:rFonts w:ascii="David" w:hAnsi="David" w:cs="David"/>
+        </w:rPr>
+        <w:t xml:space="preserve">In this project we will focus </w:t>
+      </w:r>
+      <w:r>
+        <w:rPr>
+          <w:rFonts w:ascii="David" w:hAnsi="David" w:cs="David"/>
+        </w:rPr>
+        <w:t>on implementing such a system, in the context of the medical industry and in specific medical diagnosis that are described in a natural language based on images from medical imaging devices and question about those images.</w:t>
+      </w:r>
+    </w:p>
+    <w:p>
+      <w:pPr>
+        <w:bidi w:val="0"/>
+        <w:ind w:left="386" w:right="206"/>
+        <w:rPr>
+          <w:rFonts w:ascii="David" w:hAnsi="David" w:cs="David"/>
+        </w:rPr>
+      </w:pPr>
+      <w:r>
+        <w:rPr>
+          <w:rFonts w:ascii="David" w:hAnsi="David" w:cs="David"/>
+        </w:rPr>
+        <w:t xml:space="preserve">We expect to gain better results </w:t>
+      </w:r>
+      <w:proofErr w:type="spellStart"/>
+      <w:r>
+        <w:rPr>
+          <w:rFonts w:ascii="David" w:hAnsi="David" w:cs="David"/>
+        </w:rPr>
+        <w:t>then</w:t>
+      </w:r>
+      <w:proofErr w:type="spellEnd"/>
+      <w:r>
+        <w:rPr>
+          <w:rFonts w:ascii="David" w:hAnsi="David" w:cs="David"/>
+        </w:rPr>
+        <w:t xml:space="preserve"> the winning project in the ImageCLEF 2018 contest.</w:t>
+      </w:r>
+      <w:r>
+        <w:rPr>
+          <w:rFonts w:ascii="David" w:hAnsi="David" w:cs="David"/>
+        </w:rPr>
+        <w:t xml:space="preserve"> </w:t>
+      </w:r>
+      <w:r>
+        <w:rPr>
+          <w:rFonts w:ascii="David" w:hAnsi="David" w:cs="David"/>
+        </w:rPr>
+        <w:t>Im</w:t>
+      </w:r>
+      <w:r>
+        <w:rPr>
+          <w:rFonts w:ascii="David" w:hAnsi="David" w:cs="David"/>
+        </w:rPr>
+        <w:t>ageCLEF 2018</w:t>
+      </w:r>
+    </w:p>
+    <w:p>
+      <w:pPr>
+        <w:pStyle w:val="Heading2"/>
+        <w:bidi w:val="0"/>
+        <w:rPr>
+          <w:rFonts w:ascii="David" w:hAnsi="David" w:cs="David"/>
+        </w:rPr>
+      </w:pPr>
+    </w:p>
+    <w:p>
+      <w:pPr>
+        <w:pStyle w:val="Heading2"/>
+        <w:bidi w:val="0"/>
+        <w:rPr>
+          <w:rFonts w:ascii="David" w:hAnsi="David" w:cs="David"/>
+        </w:rPr>
+      </w:pPr>
+    </w:p>
+    <w:p>
+      <w:pPr>
+        <w:pStyle w:val="Heading2"/>
+        <w:bidi w:val="0"/>
+        <w:rPr>
+          <w:rFonts w:ascii="David" w:hAnsi="David" w:cs="David"/>
+        </w:rPr>
+      </w:pPr>
+    </w:p>
+    <w:p>
+      <w:pPr>
+        <w:pStyle w:val="Heading2"/>
+        <w:bidi w:val="0"/>
+        <w:rPr>
+          <w:rFonts w:ascii="David" w:hAnsi="David" w:cs="David"/>
+        </w:rPr>
+      </w:pPr>
+    </w:p>
+    <w:p>
+      <w:pPr>
+        <w:pStyle w:val="Heading2"/>
+        <w:bidi w:val="0"/>
+        <w:rPr>
+          <w:rFonts w:ascii="David" w:hAnsi="David" w:cs="David"/>
+          <w:rtl/>
+        </w:rPr>
+      </w:pPr>
+      <w:bookmarkStart w:id="1" w:name="_Toc532554265"/>
+      <w:r>
+        <w:rPr>
+          <w:rFonts w:ascii="David" w:hAnsi="David" w:cs="David"/>
+        </w:rPr>
+        <w:t>Glossary</w:t>
       </w:r>
       <w:bookmarkEnd w:id="1"/>
-    </w:p>
-    <w:p>
-      <w:pPr>
-        <w:bidi w:val="0"/>
-        <w:rPr>
-          <w:rtl/>
-        </w:rPr>
-      </w:pPr>
-    </w:p>
-    <w:p>
-      <w:pPr>
-        <w:bidi w:val="0"/>
-        <w:ind w:left="386" w:right="206"/>
-        <w:rPr>
-          <w:rFonts w:ascii="David" w:hAnsi="David" w:cs="David"/>
-        </w:rPr>
-      </w:pPr>
-      <w:r>
-        <w:rPr>
-          <w:rFonts w:ascii="David" w:hAnsi="David" w:cs="David"/>
-        </w:rPr>
-        <w:t xml:space="preserve">Visual Question Answering, or VQA, is a </w:t>
-      </w:r>
-      <w:r>
-        <w:rPr>
-          <w:rFonts w:ascii="David" w:hAnsi="David" w:cs="David"/>
-        </w:rPr>
-        <w:t>research domain of building software systems that can intelligently answer natural</w:t>
-      </w:r>
-      <w:r>
-        <w:rPr>
-          <w:rFonts w:ascii="David" w:hAnsi="David" w:cs="David"/>
-        </w:rPr>
-        <w:t xml:space="preserve"> language </w:t>
-      </w:r>
-      <w:r>
-        <w:rPr>
-          <w:rFonts w:ascii="David" w:hAnsi="David" w:cs="David"/>
-        </w:rPr>
-        <w:t>questions</w:t>
-      </w:r>
-      <w:r>
-        <w:rPr>
-          <w:rFonts w:ascii="David" w:hAnsi="David" w:cs="David"/>
-        </w:rPr>
-        <w:t xml:space="preserve"> regarding a given image. i.e. given a coupled image and question (input), </w:t>
-      </w:r>
-      <w:r>
-        <w:rPr>
-          <w:rFonts w:ascii="David" w:hAnsi="David" w:cs="David"/>
-        </w:rPr>
-        <w:t xml:space="preserve">it will output an appropriate answer, also phrased in </w:t>
-      </w:r>
-      <w:r>
-        <w:rPr>
-          <w:rFonts w:ascii="David" w:hAnsi="David" w:cs="David"/>
-        </w:rPr>
-        <w:t>natural language.</w:t>
-      </w:r>
-    </w:p>
-    <w:p>
-      <w:pPr>
-        <w:bidi w:val="0"/>
-        <w:ind w:left="386" w:right="206"/>
-        <w:rPr>
-          <w:rFonts w:ascii="David" w:hAnsi="David" w:cs="David"/>
-        </w:rPr>
-      </w:pPr>
-      <w:r>
-        <w:rPr>
-          <w:rFonts w:ascii="David" w:hAnsi="David" w:cs="David"/>
-        </w:rPr>
-        <w:t xml:space="preserve">Such a software system, that can comprehend the content of an image and describe it with </w:t>
-      </w:r>
-      <w:r>
-        <w:rPr>
-          <w:rFonts w:ascii="David" w:hAnsi="David" w:cs="David"/>
-        </w:rPr>
-        <w:t xml:space="preserve">a natural language, and more so in the </w:t>
-      </w:r>
-      <w:r>
-        <w:rPr>
-          <w:rFonts w:ascii="David" w:hAnsi="David" w:cs="David"/>
-        </w:rPr>
-        <w:t>clinical context</w:t>
-      </w:r>
-      <w:r>
-        <w:rPr>
-          <w:rFonts w:ascii="David" w:hAnsi="David" w:cs="David"/>
-        </w:rPr>
-        <w:t xml:space="preserve">, is a new and exciting domain that </w:t>
-      </w:r>
-      <w:r>
-        <w:rPr>
-          <w:rFonts w:ascii="David" w:hAnsi="David" w:cs="David"/>
-        </w:rPr>
-        <w:t xml:space="preserve">is lately </w:t>
-      </w:r>
-      <w:r>
-        <w:rPr>
-          <w:rFonts w:ascii="David" w:hAnsi="David" w:cs="David"/>
-        </w:rPr>
-        <w:t>get</w:t>
-      </w:r>
-      <w:r>
-        <w:rPr>
-          <w:rFonts w:ascii="David" w:hAnsi="David" w:cs="David"/>
-        </w:rPr>
-        <w:t xml:space="preserve">ting increasing interest in the NLP and computer vision </w:t>
-      </w:r>
-      <w:r>
-        <w:rPr>
-          <w:rFonts w:ascii="David" w:hAnsi="David" w:cs="David"/>
-        </w:rPr>
-        <w:t>communities.</w:t>
-      </w:r>
-    </w:p>
-    <w:p>
-      <w:pPr>
-        <w:bidi w:val="0"/>
-        <w:ind w:left="386" w:right="206"/>
-        <w:rPr>
-          <w:rFonts w:ascii="David" w:hAnsi="David" w:cs="David"/>
-        </w:rPr>
-      </w:pPr>
-      <w:r>
-        <w:rPr>
-          <w:rFonts w:ascii="David" w:hAnsi="David" w:cs="David"/>
-        </w:rPr>
-        <w:t xml:space="preserve">This field relies heavily on </w:t>
-      </w:r>
-      <w:r>
-        <w:rPr>
-          <w:rFonts w:ascii="David" w:hAnsi="David" w:cs="David"/>
-        </w:rPr>
-        <w:t>foundations that were established in the Deep Learning, NLP and computer vision</w:t>
-      </w:r>
-    </w:p>
-    <w:p>
-      <w:pPr>
-        <w:bidi w:val="0"/>
-        <w:ind w:left="386" w:right="206"/>
-        <w:rPr>
-          <w:rFonts w:ascii="David" w:hAnsi="David" w:cs="David"/>
-        </w:rPr>
-      </w:pPr>
-      <w:r>
-        <w:rPr>
-          <w:rFonts w:ascii="David" w:hAnsi="David" w:cs="David"/>
-        </w:rPr>
-        <w:t xml:space="preserve">The VQA domain is rather new (The earliest paper I </w:t>
-      </w:r>
-      <w:r>
-        <w:rPr>
-          <w:rFonts w:ascii="David" w:hAnsi="David" w:cs="David"/>
-        </w:rPr>
-        <w:t xml:space="preserve">know of </w:t>
-      </w:r>
-      <w:r>
-        <w:rPr>
-          <w:rFonts w:ascii="David" w:hAnsi="David" w:cs="David"/>
-        </w:rPr>
-        <w:t>was from 2014)</w:t>
-      </w:r>
-      <w:r>
-        <w:rPr>
-          <w:rFonts w:ascii="David" w:hAnsi="David" w:cs="David"/>
-        </w:rPr>
-        <w:t xml:space="preserve"> and hence has much room for research and development.</w:t>
-      </w:r>
-    </w:p>
-    <w:p>
-      <w:pPr>
-        <w:bidi w:val="0"/>
-        <w:ind w:left="386" w:right="206"/>
-        <w:rPr>
-          <w:rFonts w:ascii="David" w:hAnsi="David" w:cs="David"/>
-        </w:rPr>
-      </w:pPr>
-      <w:r>
-        <w:rPr>
-          <w:rFonts w:ascii="David" w:hAnsi="David" w:cs="David"/>
-        </w:rPr>
-        <w:t xml:space="preserve">In this project we will focus </w:t>
-      </w:r>
-      <w:r>
-        <w:rPr>
-          <w:rFonts w:ascii="David" w:hAnsi="David" w:cs="David"/>
-        </w:rPr>
-        <w:t>on implementing such a system</w:t>
-      </w:r>
-      <w:r>
-        <w:rPr>
-          <w:rFonts w:ascii="David" w:hAnsi="David" w:cs="David"/>
-        </w:rPr>
-        <w:t>, in the context of the medical industry and in specific medi</w:t>
-      </w:r>
-      <w:r>
-        <w:rPr>
-          <w:rFonts w:ascii="David" w:hAnsi="David" w:cs="David"/>
-        </w:rPr>
-        <w:t>c</w:t>
-      </w:r>
-      <w:r>
-        <w:rPr>
-          <w:rFonts w:ascii="David" w:hAnsi="David" w:cs="David"/>
-        </w:rPr>
-        <w:t xml:space="preserve">al diagnosis that are described </w:t>
-      </w:r>
-      <w:r>
-        <w:rPr>
-          <w:rFonts w:ascii="David" w:hAnsi="David" w:cs="David"/>
-        </w:rPr>
-        <w:t xml:space="preserve">in a natural language based on images from medical imaging devices and question about those </w:t>
-      </w:r>
-      <w:r>
-        <w:rPr>
-          <w:rFonts w:ascii="David" w:hAnsi="David" w:cs="David"/>
-        </w:rPr>
-        <w:t>images.</w:t>
-      </w:r>
-    </w:p>
-    <w:p>
-      <w:pPr>
-        <w:bidi w:val="0"/>
-        <w:ind w:left="386" w:right="206"/>
-        <w:rPr>
-          <w:rFonts w:ascii="David" w:hAnsi="David" w:cs="David"/>
-        </w:rPr>
-      </w:pPr>
-      <w:r>
-        <w:rPr>
-          <w:rFonts w:ascii="David" w:hAnsi="David" w:cs="David"/>
-        </w:rPr>
-        <w:t xml:space="preserve">We expect to gain better results </w:t>
-      </w:r>
-      <w:proofErr w:type="spellStart"/>
-      <w:r>
-        <w:rPr>
-          <w:rFonts w:ascii="David" w:hAnsi="David" w:cs="David"/>
-        </w:rPr>
-        <w:t>then</w:t>
-      </w:r>
-      <w:proofErr w:type="spellEnd"/>
-      <w:r>
-        <w:rPr>
-          <w:rFonts w:ascii="David" w:hAnsi="David" w:cs="David"/>
-        </w:rPr>
-        <w:t xml:space="preserve"> the winning </w:t>
-      </w:r>
-      <w:r>
-        <w:rPr>
-          <w:rFonts w:ascii="David" w:hAnsi="David" w:cs="David"/>
-        </w:rPr>
-        <w:t>project in the ImageCLEF 2018 contest.</w:t>
-      </w:r>
-      <w:r>
-        <w:rPr>
-          <w:rFonts w:ascii="David" w:hAnsi="David" w:cs="David"/>
-        </w:rPr>
-        <w:t xml:space="preserve"> </w:t>
-      </w:r>
-      <w:r>
-        <w:rPr>
-          <w:rFonts w:ascii="David" w:hAnsi="David" w:cs="David"/>
-        </w:rPr>
-        <w:t>Im</w:t>
-      </w:r>
-      <w:r>
-        <w:rPr>
-          <w:rFonts w:ascii="David" w:hAnsi="David" w:cs="David"/>
-        </w:rPr>
-        <w:t>ageCLEF 2018</w:t>
-      </w:r>
-    </w:p>
-    <w:p>
-      <w:pPr>
-        <w:pStyle w:val="Heading2"/>
-        <w:bidi w:val="0"/>
-        <w:rPr>
-          <w:rFonts w:ascii="David" w:hAnsi="David" w:cs="David"/>
-        </w:rPr>
-      </w:pPr>
-    </w:p>
-    <w:p>
-      <w:pPr>
-        <w:pStyle w:val="Heading2"/>
-        <w:bidi w:val="0"/>
-        <w:rPr>
-          <w:rFonts w:ascii="David" w:hAnsi="David" w:cs="David"/>
-        </w:rPr>
-      </w:pPr>
-    </w:p>
-    <w:p>
-      <w:pPr>
-        <w:pStyle w:val="Heading2"/>
-        <w:bidi w:val="0"/>
-        <w:rPr>
-          <w:rFonts w:ascii="David" w:hAnsi="David" w:cs="David"/>
-        </w:rPr>
-      </w:pPr>
-    </w:p>
-    <w:p>
-      <w:pPr>
-        <w:pStyle w:val="Heading2"/>
-        <w:bidi w:val="0"/>
-        <w:rPr>
-          <w:rFonts w:ascii="David" w:hAnsi="David" w:cs="David"/>
-        </w:rPr>
-      </w:pPr>
-    </w:p>
-    <w:p>
-      <w:pPr>
-        <w:pStyle w:val="Heading2"/>
-        <w:bidi w:val="0"/>
-        <w:rPr>
-          <w:rFonts w:ascii="David" w:hAnsi="David" w:cs="David"/>
-          <w:rtl/>
-        </w:rPr>
-      </w:pPr>
-      <w:bookmarkStart w:id="2" w:name="_Toc532554265"/>
-      <w:r>
-        <w:rPr>
-          <w:rFonts w:ascii="David" w:hAnsi="David" w:cs="David"/>
-        </w:rPr>
-        <w:t>Glossary</w:t>
-      </w:r>
-      <w:bookmarkEnd w:id="2"/>
     </w:p>
     <w:p>
       <w:pPr>
@@ -2691,7 +2531,7 @@
           <w:rFonts w:ascii="David" w:hAnsi="David" w:cs="David"/>
         </w:rPr>
       </w:pPr>
-      <w:bookmarkStart w:id="3" w:name="_Toc532554266"/>
+      <w:bookmarkStart w:id="2" w:name="_Toc532554266"/>
       <w:r>
         <w:rPr>
           <w:rFonts w:ascii="David" w:hAnsi="David" w:cs="David" w:hint="cs"/>
@@ -2704,7 +2544,7 @@
         </w:rPr>
         <w:t>ackground</w:t>
       </w:r>
-      <w:bookmarkEnd w:id="3"/>
+      <w:bookmarkEnd w:id="2"/>
     </w:p>
     <w:p>
       <w:pPr>
@@ -2717,14 +2557,14 @@
           <w:rtl/>
         </w:rPr>
       </w:pPr>
-      <w:bookmarkStart w:id="4" w:name="_Toc532554267"/>
+      <w:bookmarkStart w:id="3" w:name="_Toc532554267"/>
       <w:r>
         <w:rPr>
           <w:rFonts w:ascii="David" w:hAnsi="David" w:cs="David"/>
         </w:rPr>
         <w:t>Deep learning</w:t>
       </w:r>
-      <w:bookmarkEnd w:id="4"/>
+      <w:bookmarkEnd w:id="3"/>
     </w:p>
     <w:p>
       <w:pPr>
@@ -2765,19 +2605,23 @@
         <w:rPr>
           <w:rFonts w:ascii="David" w:hAnsi="David" w:cs="David"/>
         </w:rPr>
-        <w:t xml:space="preserve">rning is a basically a neural network with </w:t>
-      </w:r>
-      <w:r>
-        <w:rPr>
-          <w:rFonts w:ascii="David" w:hAnsi="David" w:cs="David"/>
-        </w:rPr>
-        <w:t>hidden layers, that is – non-input/output layers. In practice</w:t>
-      </w:r>
-      <w:r>
-        <w:rPr>
-          <w:rFonts w:ascii="David" w:hAnsi="David" w:cs="David"/>
-        </w:rPr>
-        <w:t xml:space="preserve"> it usually </w:t>
+        <w:t>rning is</w:t>
+      </w:r>
+      <w:del w:id="4" w:author="Avi Turner" w:date="2019-05-03T10:17:00Z">
+        <w:r>
+          <w:rPr>
+            <w:rFonts w:ascii="David" w:hAnsi="David" w:cs="David"/>
+          </w:rPr>
+          <w:delText xml:space="preserve"> a</w:delText>
+        </w:r>
+      </w:del>
+      <w:bookmarkStart w:id="5" w:name="_GoBack"/>
+      <w:bookmarkEnd w:id="5"/>
+      <w:r>
+        <w:rPr>
+          <w:rFonts w:ascii="David" w:hAnsi="David" w:cs="David"/>
+        </w:rPr>
+        <w:t xml:space="preserve"> basically a neural network with hidden layers, that is – non-input/output layers. In practice it usually </w:t>
       </w:r>
       <w:r>
         <w:rPr>
@@ -2789,31 +2633,7 @@
         <w:rPr>
           <w:rFonts w:ascii="David" w:hAnsi="David" w:cs="David"/>
         </w:rPr>
-        <w:t xml:space="preserve"> to numerous hidden layers.</w:t>
-      </w:r>
-      <w:r>
-        <w:rPr>
-          <w:rFonts w:ascii="David" w:hAnsi="David" w:cs="David"/>
-        </w:rPr>
-        <w:t xml:space="preserve"> </w:t>
-      </w:r>
-      <w:r>
-        <w:rPr>
-          <w:rFonts w:ascii="David" w:hAnsi="David" w:cs="David"/>
-        </w:rPr>
-        <w:t>The definit</w:t>
-      </w:r>
-      <w:r>
-        <w:rPr>
-          <w:rFonts w:ascii="David" w:hAnsi="David" w:cs="David"/>
-        </w:rPr>
-        <w:t>ion of "numerous" has somewhat changed along the years along with the</w:t>
-      </w:r>
-      <w:r>
-        <w:rPr>
-          <w:rFonts w:ascii="David" w:hAnsi="David" w:cs="David"/>
-        </w:rPr>
-        <w:t xml:space="preserve"> </w:t>
+        <w:t xml:space="preserve"> to numerous hidden layers. The definition of "numerous" has somewhat changed along the years along with the </w:t>
       </w:r>
       <w:r>
         <w:rPr>
@@ -2874,13 +2694,7 @@
         <w:rPr>
           <w:rFonts w:ascii="David" w:hAnsi="David" w:cs="David"/>
         </w:rPr>
-        <w:t xml:space="preserve">The foundations of classical neural networks were established by 1943, when </w:t>
-      </w:r>
-      <w:r>
-        <w:rPr>
-          <w:rFonts w:ascii="David" w:hAnsi="David" w:cs="David"/>
-        </w:rPr>
-        <w:t xml:space="preserve">a paper was published </w:t>
+        <w:t xml:space="preserve">The foundations of classical neural networks were established by 1943, when a paper was published </w:t>
       </w:r>
       <w:r>
         <w:rPr>
@@ -2917,13 +2731,7 @@
         <w:rPr>
           <w:rFonts w:ascii="David" w:hAnsi="David" w:cs="David"/>
         </w:rPr>
-        <w:t xml:space="preserve"> that suggested a simple model for the</w:t>
-      </w:r>
-      <w:r>
-        <w:rPr>
-          <w:rFonts w:ascii="David" w:hAnsi="David" w:cs="David"/>
-        </w:rPr>
-        <w:t xml:space="preserve"> neuron unit that was a base for </w:t>
+        <w:t xml:space="preserve"> that suggested a simple model for the neuron unit that was a base for </w:t>
       </w:r>
       <w:r>
         <w:rPr>
@@ -2935,25 +2743,7 @@
         <w:rPr>
           <w:rFonts w:ascii="David" w:hAnsi="David" w:cs="David"/>
         </w:rPr>
-        <w:t xml:space="preserve">emerging research field of </w:t>
-      </w:r>
-      <w:r>
-        <w:rPr>
-          <w:rFonts w:ascii="David" w:hAnsi="David" w:cs="David"/>
-        </w:rPr>
-        <w:t xml:space="preserve"> </w:t>
-      </w:r>
-      <w:r>
-        <w:rPr>
-          <w:rFonts w:ascii="David" w:hAnsi="David" w:cs="David"/>
-        </w:rPr>
-        <w:t>neural networks.</w:t>
-      </w:r>
-      <w:r>
-        <w:rPr>
-          <w:rFonts w:ascii="David" w:hAnsi="David" w:cs="David"/>
-        </w:rPr>
-        <w:t xml:space="preserve"> By </w:t>
+        <w:t xml:space="preserve">emerging research field of  neural networks. By </w:t>
       </w:r>
       <w:r>
         <w:rPr>
@@ -3052,19 +2842,7 @@
         <w:rPr>
           <w:rFonts w:ascii="David" w:hAnsi="David" w:cs="David"/>
         </w:rPr>
-        <w:t>one that claimed th</w:t>
-      </w:r>
-      <w:r>
-        <w:rPr>
-          <w:rFonts w:ascii="David" w:hAnsi="David" w:cs="David"/>
-        </w:rPr>
-        <w:t>at</w:t>
-      </w:r>
-      <w:r>
-        <w:rPr>
-          <w:rFonts w:ascii="David" w:hAnsi="David" w:cs="David"/>
-        </w:rPr>
-        <w:t xml:space="preserve"> regardless of the </w:t>
+        <w:t xml:space="preserve">one that claimed that regardless of the </w:t>
       </w:r>
       <w:r>
         <w:rPr>
@@ -3135,25 +2913,7 @@
         <w:rPr>
           <w:rFonts w:ascii="David" w:hAnsi="David" w:cs="David"/>
         </w:rPr>
-        <w:t xml:space="preserve"> a learning algorithm was "re disc</w:t>
-      </w:r>
-      <w:r>
-        <w:rPr>
-          <w:rFonts w:ascii="David" w:hAnsi="David" w:cs="David"/>
-        </w:rPr>
-        <w:t>overed</w:t>
-      </w:r>
-      <w:r>
-        <w:rPr>
-          <w:rFonts w:ascii="David" w:hAnsi="David" w:cs="David"/>
-        </w:rPr>
-        <w:t>"</w:t>
-      </w:r>
-      <w:r>
-        <w:rPr>
-          <w:rFonts w:ascii="David" w:hAnsi="David" w:cs="David"/>
-        </w:rPr>
-        <w:t xml:space="preserve"> after originally published in </w:t>
+        <w:t xml:space="preserve"> a learning algorithm was "re discovered" after originally published in </w:t>
       </w:r>
       <w:r>
         <w:rPr>
@@ -3167,55 +2927,7 @@
         <w:rPr>
           <w:rFonts w:ascii="David" w:hAnsi="David" w:cs="David"/>
         </w:rPr>
-        <w:t xml:space="preserve">. This algorithm </w:t>
-      </w:r>
-      <w:r>
-        <w:rPr>
-          <w:rFonts w:ascii="David" w:hAnsi="David" w:cs="David"/>
-        </w:rPr>
-        <w:t>allowed neural networ</w:t>
-      </w:r>
-      <w:r>
-        <w:rPr>
-          <w:rFonts w:ascii="David" w:hAnsi="David" w:cs="David"/>
-        </w:rPr>
-        <w:t>k</w:t>
-      </w:r>
-      <w:r>
-        <w:rPr>
-          <w:rFonts w:ascii="David" w:hAnsi="David" w:cs="David"/>
-        </w:rPr>
-        <w:t xml:space="preserve">s to learn </w:t>
-      </w:r>
-      <w:r>
-        <w:rPr>
-          <w:rFonts w:ascii="David" w:hAnsi="David" w:cs="David"/>
-        </w:rPr>
-        <w:t>nonlinear</w:t>
-      </w:r>
-      <w:r>
-        <w:rPr>
-          <w:rFonts w:ascii="David" w:hAnsi="David" w:cs="David"/>
-        </w:rPr>
-        <w:t xml:space="preserve"> models as well as it gave the whole domain </w:t>
-      </w:r>
-      <w:r>
-        <w:rPr>
-          <w:rFonts w:ascii="David" w:hAnsi="David" w:cs="David"/>
-        </w:rPr>
-        <w:t>a</w:t>
-      </w:r>
-      <w:r>
-        <w:rPr>
-          <w:rFonts w:ascii="David" w:hAnsi="David" w:cs="David"/>
-        </w:rPr>
-        <w:t xml:space="preserve"> leap forward in the popularity of ne</w:t>
-      </w:r>
-      <w:r>
-        <w:rPr>
-          <w:rFonts w:ascii="David" w:hAnsi="David" w:cs="David"/>
-        </w:rPr>
-        <w:t>ural networks.</w:t>
+        <w:t>. This algorithm allowed neural networks to learn nonlinear models as well as it gave the whole domain a leap forward in the popularity of neural networks.</w:t>
       </w:r>
     </w:p>
     <w:p>
@@ -3231,13 +2943,7 @@
         <w:rPr>
           <w:rFonts w:ascii="David" w:hAnsi="David" w:cs="David"/>
         </w:rPr>
-        <w:t xml:space="preserve">Another leap forward was established </w:t>
-      </w:r>
-      <w:r>
-        <w:rPr>
-          <w:rFonts w:ascii="David" w:hAnsi="David" w:cs="David"/>
-        </w:rPr>
-        <w:t xml:space="preserve">in </w:t>
+        <w:t xml:space="preserve">Another leap forward was established in </w:t>
       </w:r>
       <w:r>
         <w:rPr>
@@ -3552,13 +3258,7 @@
         <w:rPr>
           <w:rFonts w:ascii="David" w:hAnsi="David" w:cs="David"/>
         </w:rPr>
-        <w:t xml:space="preserve">ed that neural networks can </w:t>
-      </w:r>
-      <w:r>
-        <w:rPr>
-          <w:rFonts w:ascii="David" w:hAnsi="David" w:cs="David"/>
-        </w:rPr>
-        <w:t xml:space="preserve">approximate any function. By </w:t>
+        <w:t xml:space="preserve">ed that neural networks can approximate any function. By </w:t>
       </w:r>
       <w:r>
         <w:rPr>
@@ -3572,37 +3272,7 @@
         <w:rPr>
           <w:rFonts w:ascii="David" w:hAnsi="David" w:cs="David"/>
         </w:rPr>
-        <w:t xml:space="preserve"> there were successful </w:t>
-      </w:r>
-      <w:r>
-        <w:rPr>
-          <w:rFonts w:ascii="David" w:hAnsi="David" w:cs="David"/>
-        </w:rPr>
-        <w:t xml:space="preserve">production </w:t>
-      </w:r>
-      <w:r>
-        <w:rPr>
-          <w:rFonts w:ascii="David" w:hAnsi="David" w:cs="David"/>
-        </w:rPr>
-        <w:t>implementations of neural netw</w:t>
-      </w:r>
-      <w:r>
-        <w:rPr>
-          <w:rFonts w:ascii="David" w:hAnsi="David" w:cs="David"/>
-        </w:rPr>
-        <w:t>orks in</w:t>
-      </w:r>
-      <w:r>
-        <w:rPr>
-          <w:rFonts w:ascii="David" w:hAnsi="David" w:cs="David"/>
-        </w:rPr>
-        <w:t xml:space="preserve"> </w:t>
-      </w:r>
-      <w:r>
-        <w:rPr>
-          <w:rFonts w:ascii="David" w:hAnsi="David" w:cs="David"/>
-        </w:rPr>
-        <w:t>the fields of Medicine, Marketing, Risk management and more.</w:t>
+        <w:t xml:space="preserve"> there were successful production implementations of neural networks in the fields of Medicine, Marketing, Risk management and more.</w:t>
       </w:r>
     </w:p>
     <w:p>
@@ -3691,19 +3361,7 @@
         <w:rPr>
           <w:rFonts w:ascii="David" w:hAnsi="David" w:cs="David"/>
         </w:rPr>
-        <w:t xml:space="preserve"> of graphic processors, </w:t>
-      </w:r>
-      <w:r>
-        <w:rPr>
-          <w:rFonts w:ascii="David" w:hAnsi="David" w:cs="David"/>
-        </w:rPr>
-        <w:t xml:space="preserve">neural networks </w:t>
-      </w:r>
-      <w:r>
-        <w:rPr>
-          <w:rFonts w:ascii="David" w:hAnsi="David" w:cs="David"/>
-        </w:rPr>
-        <w:t xml:space="preserve">models </w:t>
+        <w:t xml:space="preserve"> of graphic processors, neural networks models </w:t>
       </w:r>
       <w:r>
         <w:rPr>
@@ -3721,31 +3379,7 @@
         <w:rPr>
           <w:rFonts w:ascii="David" w:hAnsi="David" w:cs="David"/>
         </w:rPr>
-        <w:t xml:space="preserve">layers </w:t>
-      </w:r>
-      <w:r>
-        <w:rPr>
-          <w:rFonts w:ascii="David" w:hAnsi="David" w:cs="David"/>
-        </w:rPr>
-        <w:t xml:space="preserve">were now feasible and converged </w:t>
-      </w:r>
-      <w:r>
-        <w:rPr>
-          <w:rFonts w:ascii="David" w:hAnsi="David" w:cs="David"/>
-        </w:rPr>
-        <w:t xml:space="preserve">in </w:t>
-      </w:r>
-      <w:r>
-        <w:rPr>
-          <w:rFonts w:ascii="David" w:hAnsi="David" w:cs="David"/>
-        </w:rPr>
-        <w:t xml:space="preserve">practical </w:t>
-      </w:r>
-      <w:r>
-        <w:rPr>
-          <w:rFonts w:ascii="David" w:hAnsi="David" w:cs="David"/>
-        </w:rPr>
-        <w:t>time while yielding good results.</w:t>
+        <w:t>layers were now feasible and converged in practical time while yielding good results.</w:t>
       </w:r>
       <w:r>
         <w:rPr>
@@ -3785,7 +3419,7 @@
         <w:bidi w:val="0"/>
         <w:ind w:left="386" w:right="206"/>
         <w:rPr>
-          <w:rFonts w:ascii="David" w:hAnsi="David" w:cs="David" w:hint="cs"/>
+          <w:rFonts w:ascii="David" w:hAnsi="David" w:cs="David"/>
           <w:rtl/>
         </w:rPr>
       </w:pPr>
@@ -3807,31 +3441,7 @@
         <w:rPr>
           <w:rFonts w:ascii="David" w:hAnsi="David" w:cs="David"/>
         </w:rPr>
-        <w:t xml:space="preserve">, all the winners of large </w:t>
-      </w:r>
-      <w:r>
-        <w:rPr>
-          <w:rFonts w:ascii="David" w:hAnsi="David" w:cs="David"/>
-        </w:rPr>
-        <w:t xml:space="preserve">computer vision </w:t>
-      </w:r>
-      <w:r>
-        <w:rPr>
-          <w:rFonts w:ascii="David" w:hAnsi="David" w:cs="David"/>
-        </w:rPr>
-        <w:t xml:space="preserve">object identification </w:t>
-      </w:r>
-      <w:r>
-        <w:rPr>
-          <w:rFonts w:ascii="David" w:hAnsi="David" w:cs="David"/>
-        </w:rPr>
-        <w:t xml:space="preserve">competitions </w:t>
-      </w:r>
-      <w:r>
-        <w:rPr>
-          <w:rFonts w:ascii="David" w:hAnsi="David" w:cs="David"/>
-        </w:rPr>
-        <w:t xml:space="preserve">are based on deep learning networks. And since </w:t>
+        <w:t xml:space="preserve">, all the winners of large computer vision object identification competitions are based on deep learning networks. And since </w:t>
       </w:r>
       <w:r>
         <w:rPr>
@@ -3940,13 +3550,7 @@
                                 </w:rPr>
                               </w:pPr>
                               <w:r>
-                                <w:t>F</w:t>
-                              </w:r>
-                              <w:r>
-                                <w:t>igure</w:t>
-                              </w:r>
-                              <w:r>
-                                <w:t xml:space="preserve"> 1</w:t>
+                                <w:t>Figure 1</w:t>
                               </w:r>
                             </w:p>
                             <w:p>
@@ -4042,13 +3646,7 @@
                           </w:rPr>
                         </w:pPr>
                         <w:r>
-                          <w:t>F</w:t>
-                        </w:r>
-                        <w:r>
-                          <w:t>igure</w:t>
-                        </w:r>
-                        <w:r>
-                          <w:t xml:space="preserve"> 1</w:t>
+                          <w:t>Figure 1</w:t>
                         </w:r>
                       </w:p>
                       <w:p>
@@ -4099,7 +3697,7 @@
           </mc:Fallback>
         </mc:AlternateContent>
       </w:r>
-      <w:commentRangeStart w:id="5"/>
+      <w:commentRangeStart w:id="6"/>
       <w:r>
         <w:rPr>
           <w:rFonts w:ascii="David" w:hAnsi="David" w:cs="David"/>
@@ -4278,7 +3876,7 @@
           </mc:Fallback>
         </mc:AlternateContent>
       </w:r>
-      <w:commentRangeEnd w:id="5"/>
+      <w:commentRangeEnd w:id="6"/>
       <w:r>
         <w:rPr>
           <w:rFonts w:ascii="David" w:hAnsi="David" w:cs="David"/>
@@ -4300,7 +3898,7 @@
           <w:rtl/>
         </w:rPr>
       </w:pPr>
-      <w:commentRangeStart w:id="6"/>
+      <w:commentRangeStart w:id="7"/>
       <w:r>
         <w:rPr>
           <w:rStyle w:val="CommentReference"/>
@@ -4309,9 +3907,9 @@
           <w:color w:val="auto"/>
           <w:rtl/>
         </w:rPr>
-        <w:commentReference w:id="5"/>
-      </w:r>
-      <w:commentRangeEnd w:id="6"/>
+        <w:commentReference w:id="6"/>
+      </w:r>
+      <w:commentRangeEnd w:id="7"/>
       <w:r>
         <w:rPr>
           <w:rStyle w:val="CommentReference"/>
@@ -4320,7 +3918,7 @@
           <w:color w:val="auto"/>
           <w:rtl/>
         </w:rPr>
-        <w:commentReference w:id="6"/>
+        <w:commentReference w:id="7"/>
       </w:r>
     </w:p>
     <w:p>
@@ -4347,7 +3945,7 @@
           <w:rFonts w:ascii="David" w:hAnsi="David" w:cs="David"/>
         </w:rPr>
       </w:pPr>
-      <w:bookmarkStart w:id="7" w:name="_Toc532554268"/>
+      <w:bookmarkStart w:id="8" w:name="_Toc532554268"/>
       <w:r>
         <w:rPr>
           <w:rFonts w:ascii="David" w:hAnsi="David" w:cs="David"/>
@@ -4360,7 +3958,7 @@
         </w:rPr>
         <w:t xml:space="preserve"> - Visual Question Answering</w:t>
       </w:r>
-      <w:bookmarkEnd w:id="7"/>
+      <w:bookmarkEnd w:id="8"/>
     </w:p>
     <w:p>
       <w:pPr>
@@ -4387,19 +3985,7 @@
         <w:rPr>
           <w:rFonts w:ascii="David" w:hAnsi="David" w:cs="David"/>
         </w:rPr>
-        <w:t>he evolvement of Deep Learning, technology – and G</w:t>
-      </w:r>
-      <w:r>
-        <w:rPr>
-          <w:rFonts w:ascii="David" w:hAnsi="David" w:cs="David"/>
-        </w:rPr>
-        <w:t xml:space="preserve">PUs in specific and data availability allowed learning of more raw </w:t>
-      </w:r>
-      <w:r>
-        <w:rPr>
-          <w:rFonts w:ascii="David" w:hAnsi="David" w:cs="David"/>
-        </w:rPr>
-        <w:t>and complex data such as natural languages and raw images. That is – that the image itself is the input and features extracted from the image.</w:t>
+        <w:t>he evolvement of Deep Learning, technology – and GPUs in specific and data availability allowed learning of more raw and complex data such as natural languages and raw images. That is – that the image itself is the input and features extracted from the image.</w:t>
       </w:r>
       <w:r>
         <w:rPr>
@@ -4433,13 +4019,7 @@
         <w:rPr>
           <w:rFonts w:ascii="David" w:hAnsi="David" w:cs="David"/>
         </w:rPr>
-        <w:t>V</w:t>
-      </w:r>
-      <w:r>
-        <w:rPr>
-          <w:rFonts w:ascii="David" w:hAnsi="David" w:cs="David"/>
-        </w:rPr>
-        <w:t>QA is a natural evolution of those two fields and combining the with synergy into a single system.</w:t>
+        <w:t>VQA is a natural evolution of those two fields and combining the with synergy into a single system.</w:t>
       </w:r>
     </w:p>
     <w:p>
@@ -4704,13 +4284,7 @@
         <w:rPr>
           <w:rFonts w:ascii="David" w:hAnsi="David" w:cs="David"/>
         </w:rPr>
-        <w:t>iven an Image and an answer</w:t>
-      </w:r>
-      <w:r>
-        <w:rPr>
-          <w:rFonts w:ascii="David" w:hAnsi="David" w:cs="David"/>
-        </w:rPr>
-        <w:t>, the VQA system should supply an answer in the context of the question and the answer.</w:t>
+        <w:t>iven an Image and an answer, the VQA system should supply an answer in the context of the question and the answer.</w:t>
       </w:r>
     </w:p>
     <w:p>
@@ -4930,20 +4504,14 @@
         <w:bidi w:val="0"/>
         <w:ind w:left="26" w:right="206"/>
         <w:rPr>
-          <w:rFonts w:ascii="David" w:hAnsi="David" w:cs="David" w:hint="cs"/>
-        </w:rPr>
-      </w:pPr>
-      <w:r>
-        <w:rPr>
-          <w:rFonts w:ascii="David" w:hAnsi="David" w:cs="David"/>
-        </w:rPr>
-        <w:t xml:space="preserve">In the dataset, </w:t>
-      </w:r>
-      <w:r>
-        <w:rPr>
-          <w:rFonts w:ascii="David" w:hAnsi="David" w:cs="David"/>
-        </w:rPr>
-        <w:t>an image can have multiple questions / answer.</w:t>
+          <w:rFonts w:ascii="David" w:hAnsi="David" w:cs="David"/>
+        </w:rPr>
+      </w:pPr>
+      <w:r>
+        <w:rPr>
+          <w:rFonts w:ascii="David" w:hAnsi="David" w:cs="David"/>
+        </w:rPr>
+        <w:t>In the dataset, an image can have multiple questions / answer.</w:t>
       </w:r>
     </w:p>
     <w:p>
@@ -4952,7 +4520,7 @@
         <w:bidi w:val="0"/>
         <w:ind w:left="26" w:right="206"/>
         <w:rPr>
-          <w:rFonts w:ascii="David" w:hAnsi="David" w:cs="David" w:hint="cs"/>
+          <w:rFonts w:ascii="David" w:hAnsi="David" w:cs="David"/>
         </w:rPr>
       </w:pPr>
     </w:p>
@@ -5072,7 +4640,7 @@
           <w:rFonts w:ascii="David" w:hAnsi="David" w:cs="David"/>
         </w:rPr>
       </w:pPr>
-      <w:bookmarkStart w:id="8" w:name="_Toc532554269"/>
+      <w:bookmarkStart w:id="9" w:name="_Toc532554269"/>
       <w:r>
         <w:rPr>
           <w:rFonts w:ascii="David" w:hAnsi="David" w:cs="David" w:hint="cs"/>
@@ -5086,7 +4654,7 @@
         </w:rPr>
         <w:t>he Challenge</w:t>
       </w:r>
-      <w:bookmarkEnd w:id="8"/>
+      <w:bookmarkEnd w:id="9"/>
     </w:p>
     <w:p>
       <w:pPr>
@@ -5108,14 +4676,14 @@
           <w:rtl/>
         </w:rPr>
       </w:pPr>
-      <w:bookmarkStart w:id="9" w:name="_Toc532554270"/>
+      <w:bookmarkStart w:id="10" w:name="_Toc532554270"/>
       <w:r>
         <w:rPr>
           <w:rFonts w:ascii="David" w:hAnsi="David" w:cs="David"/>
         </w:rPr>
         <w:t>VQA-Med</w:t>
       </w:r>
-      <w:bookmarkEnd w:id="9"/>
+      <w:bookmarkEnd w:id="10"/>
     </w:p>
     <w:p>
       <w:pPr>
@@ -5604,19 +5172,7 @@
         <w:rPr>
           <w:rFonts w:ascii="David" w:hAnsi="David" w:cs="David"/>
         </w:rPr>
-        <w:t>oftware sys</w:t>
-      </w:r>
-      <w:r>
-        <w:rPr>
-          <w:rFonts w:ascii="David" w:hAnsi="David" w:cs="David"/>
-        </w:rPr>
-        <w:t xml:space="preserve">tem that can understand the content of an image and describe it in </w:t>
-      </w:r>
-      <w:r>
-        <w:rPr>
-          <w:rFonts w:ascii="David" w:hAnsi="David" w:cs="David"/>
-        </w:rPr>
-        <w:t xml:space="preserve">a </w:t>
+        <w:t xml:space="preserve">oftware system that can understand the content of an image and describe it in a </w:t>
       </w:r>
       <w:r>
         <w:rPr>
@@ -5799,25 +5355,13 @@
         <w:rPr>
           <w:rFonts w:ascii="David" w:hAnsi="David" w:cs="David"/>
         </w:rPr>
-        <w:t>VQA-Med system</w:t>
-      </w:r>
-      <w:r>
-        <w:rPr>
-          <w:rFonts w:ascii="David" w:hAnsi="David" w:cs="David"/>
-        </w:rPr>
-        <w:t xml:space="preserve"> will provide quick and inexpensive diagnosis for those who do not have available medicine</w:t>
-      </w:r>
-      <w:r>
-        <w:rPr>
-          <w:rFonts w:ascii="David" w:hAnsi="David" w:cs="David"/>
-        </w:rPr>
-        <w:t xml:space="preserve"> s</w:t>
-      </w:r>
-      <w:r>
-        <w:rPr>
-          <w:rFonts w:ascii="David" w:hAnsi="David" w:cs="David"/>
-        </w:rPr>
-        <w:t>ervices</w:t>
+        <w:t>VQA-Med system will provide quick and inexpensive diagnosis for those who do not have available medicine</w:t>
+      </w:r>
+      <w:r>
+        <w:rPr>
+          <w:rFonts w:ascii="David" w:hAnsi="David" w:cs="David"/>
+        </w:rPr>
+        <w:t xml:space="preserve"> services</w:t>
       </w:r>
       <w:r>
         <w:rPr>
@@ -6025,21 +5569,15 @@
           <w:rtl/>
         </w:rPr>
       </w:pPr>
-      <w:bookmarkStart w:id="10" w:name="_Toc532554271"/>
+      <w:bookmarkStart w:id="11" w:name="_Toc532554271"/>
       <w:r>
         <w:rPr>
           <w:rFonts w:ascii="David" w:hAnsi="David" w:cs="David"/>
         </w:rPr>
         <w:lastRenderedPageBreak/>
-        <w:t>Offered solu</w:t>
-      </w:r>
-      <w:r>
-        <w:rPr>
-          <w:rFonts w:ascii="David" w:hAnsi="David" w:cs="David"/>
-        </w:rPr>
-        <w:t>tion</w:t>
-      </w:r>
-      <w:bookmarkEnd w:id="10"/>
+        <w:t>Offered solution</w:t>
+      </w:r>
+      <w:bookmarkEnd w:id="11"/>
     </w:p>
     <w:p>
       <w:pPr>
@@ -6255,13 +5793,7 @@
         <w:rPr>
           <w:rFonts w:ascii="David" w:hAnsi="David" w:cs="David"/>
         </w:rPr>
-        <w:t>.</w:t>
-      </w:r>
-      <w:r>
-        <w:rPr>
-          <w:rFonts w:ascii="David" w:hAnsi="David" w:cs="David"/>
-        </w:rPr>
-        <w:t xml:space="preserve"> </w:t>
+        <w:t xml:space="preserve">. </w:t>
       </w:r>
       <w:r>
         <w:rPr>
@@ -6355,13 +5887,7 @@
         <w:rPr>
           <w:rFonts w:ascii="David" w:hAnsi="David" w:cs="David"/>
         </w:rPr>
-        <w:t>NLP</w:t>
-      </w:r>
-      <w:r>
-        <w:rPr>
-          <w:rFonts w:ascii="David" w:hAnsi="David" w:cs="David"/>
-        </w:rPr>
-        <w:t xml:space="preserve"> </w:t>
+        <w:t xml:space="preserve">NLP </w:t>
       </w:r>
       <w:proofErr w:type="gramStart"/>
       <w:r>
@@ -7312,31 +6838,13 @@
         <w:rPr>
           <w:rFonts w:ascii="David" w:hAnsi="David" w:cs="David"/>
         </w:rPr>
-        <w:t xml:space="preserve">captions </w:t>
-      </w:r>
-      <w:r>
-        <w:rPr>
-          <w:rFonts w:ascii="David" w:hAnsi="David" w:cs="David"/>
-        </w:rPr>
-        <w:t>were</w:t>
-      </w:r>
-      <w:r>
-        <w:rPr>
-          <w:rFonts w:ascii="David" w:hAnsi="David" w:cs="David"/>
-        </w:rPr>
-        <w:t xml:space="preserve"> then used as the input for </w:t>
-      </w:r>
-      <w:r>
-        <w:rPr>
-          <w:rFonts w:ascii="David" w:hAnsi="David" w:cs="David"/>
-        </w:rPr>
-        <w:t xml:space="preserve">a question / answer </w:t>
-      </w:r>
-      <w:r>
-        <w:rPr>
-          <w:rFonts w:ascii="David" w:hAnsi="David" w:cs="David"/>
-        </w:rPr>
-        <w:t xml:space="preserve">generator algorithm. In the first stage, the algorithm simplifies complex sentences </w:t>
+        <w:t xml:space="preserve">captions were then used as the input for </w:t>
+      </w:r>
+      <w:r>
+        <w:rPr>
+          <w:rFonts w:ascii="David" w:hAnsi="David" w:cs="David"/>
+        </w:rPr>
+        <w:t xml:space="preserve">a question / answer generator algorithm. In the first stage, the algorithm simplifies complex sentences </w:t>
       </w:r>
       <w:r>
         <w:rPr>
@@ -7420,13 +6928,7 @@
         <w:rPr>
           <w:rFonts w:ascii="David" w:hAnsi="David" w:cs="David"/>
         </w:rPr>
-        <w:t>reasonable outcome</w:t>
-      </w:r>
-      <w:r>
-        <w:rPr>
-          <w:rFonts w:ascii="David" w:hAnsi="David" w:cs="David"/>
-        </w:rPr>
-        <w:t>.</w:t>
+        <w:t>reasonable outcome.</w:t>
       </w:r>
     </w:p>
     <w:p>
@@ -8389,7 +7891,7 @@
         <w:bidi w:val="0"/>
         <w:ind w:left="206" w:right="206" w:hanging="180"/>
         <w:rPr>
-          <w:rFonts w:ascii="David" w:hAnsi="David" w:cs="David" w:hint="cs"/>
+          <w:rFonts w:ascii="David" w:hAnsi="David" w:cs="David"/>
           <w:rtl/>
         </w:rPr>
       </w:pPr>
@@ -8404,7 +7906,7 @@
           <w:rFonts w:ascii="David" w:hAnsi="David" w:cs="David"/>
         </w:rPr>
       </w:pPr>
-      <w:bookmarkStart w:id="11" w:name="_Toc532554272"/>
+      <w:bookmarkStart w:id="12" w:name="_Toc532554272"/>
       <w:r>
         <w:rPr>
           <w:rFonts w:ascii="David" w:hAnsi="David" w:cs="David" w:hint="cs"/>
@@ -8417,7 +7919,7 @@
         </w:rPr>
         <w:t>reliminary results</w:t>
       </w:r>
-      <w:bookmarkEnd w:id="11"/>
+      <w:bookmarkEnd w:id="12"/>
     </w:p>
     <w:p>
       <w:pPr>
@@ -8429,7 +7931,7 @@
           <w:rFonts w:ascii="David" w:hAnsi="David" w:cs="David"/>
         </w:rPr>
       </w:pPr>
-      <w:bookmarkStart w:id="12" w:name="_Toc532554273"/>
+      <w:bookmarkStart w:id="13" w:name="_Toc532554273"/>
       <w:r>
         <w:rPr>
           <w:rFonts w:ascii="David" w:hAnsi="David" w:cs="David" w:hint="cs"/>
@@ -8442,7 +7944,7 @@
         </w:rPr>
         <w:t>etrics</w:t>
       </w:r>
-      <w:bookmarkEnd w:id="12"/>
+      <w:bookmarkEnd w:id="13"/>
     </w:p>
     <w:p>
       <w:pPr>
@@ -8450,18 +7952,18 @@
         <w:bidi w:val="0"/>
         <w:ind w:firstLine="206"/>
         <w:rPr>
-          <w:rFonts w:ascii="David" w:hAnsi="David" w:cs="David" w:hint="cs"/>
+          <w:rFonts w:ascii="David" w:hAnsi="David" w:cs="David"/>
           <w:rtl/>
         </w:rPr>
       </w:pPr>
-      <w:bookmarkStart w:id="13" w:name="_Toc532554274"/>
+      <w:bookmarkStart w:id="14" w:name="_Toc532554274"/>
       <w:r>
         <w:rPr>
           <w:rFonts w:ascii="David" w:hAnsi="David" w:cs="David"/>
         </w:rPr>
         <w:t>WBSS</w:t>
       </w:r>
-      <w:bookmarkEnd w:id="13"/>
+      <w:bookmarkEnd w:id="14"/>
     </w:p>
     <w:p>
       <w:pPr>
@@ -8999,19 +8501,7 @@
         <w:rPr>
           <w:rFonts w:ascii="David" w:hAnsi="David" w:cs="David"/>
         </w:rPr>
-        <w:t xml:space="preserve"> </w:t>
-      </w:r>
-      <w:r>
-        <w:rPr>
-          <w:rFonts w:ascii="David" w:hAnsi="David" w:cs="David"/>
-        </w:rPr>
-        <w:t>[tumor, cancer] / [tumor,</w:t>
-      </w:r>
-      <w:r>
-        <w:rPr>
-          <w:rFonts w:ascii="David" w:hAnsi="David" w:cs="David"/>
-        </w:rPr>
-        <w:t xml:space="preserve"> fracture] </w:t>
+        <w:t xml:space="preserve"> [tumor, cancer] / [tumor, fracture] </w:t>
       </w:r>
       <w:r>
         <w:rPr>
@@ -9096,13 +8586,7 @@
         <w:rPr>
           <w:rFonts w:ascii="David" w:hAnsi="David" w:cs="David"/>
         </w:rPr>
-        <w:t>we would expect that</w:t>
-      </w:r>
-      <w:r>
-        <w:rPr>
-          <w:rFonts w:ascii="David" w:hAnsi="David" w:cs="David"/>
-        </w:rPr>
-        <w:t xml:space="preserve"> </w:t>
+        <w:t xml:space="preserve">we would expect that </w:t>
       </w:r>
       <w:r>
         <w:rPr>
@@ -9145,7 +8629,7 @@
         <w:spacing w:after="0"/>
         <w:ind w:left="206" w:right="206"/>
         <w:rPr>
-          <w:rFonts w:ascii="David" w:hAnsi="David" w:cs="David" w:hint="cs"/>
+          <w:rFonts w:ascii="David" w:hAnsi="David" w:cs="David"/>
           <w:rtl/>
         </w:rPr>
       </w:pPr>
@@ -9167,7 +8651,7 @@
         <w:spacing w:after="0"/>
         <w:ind w:left="206" w:right="206"/>
         <w:rPr>
-          <w:rFonts w:ascii="David" w:hAnsi="David" w:cs="David" w:hint="cs"/>
+          <w:rFonts w:ascii="David" w:hAnsi="David" w:cs="David"/>
           <w:rtl/>
         </w:rPr>
       </w:pPr>
@@ -9474,7 +8958,7 @@
         <w:spacing w:after="0"/>
         <w:ind w:left="206" w:right="206"/>
         <w:rPr>
-          <w:rFonts w:ascii="David" w:hAnsi="David" w:cs="David" w:hint="cs"/>
+          <w:rFonts w:ascii="David" w:hAnsi="David" w:cs="David"/>
           <w:i/>
           <w:rtl/>
         </w:rPr>
@@ -9560,28 +9044,7 @@
           <w:rFonts w:ascii="David" w:hAnsi="David" w:cs="David"/>
           <w:iCs/>
         </w:rPr>
-        <w:t xml:space="preserve"> </w:t>
-      </w:r>
-      <w:r>
-        <w:rPr>
-          <w:rFonts w:ascii="David" w:hAnsi="David" w:cs="David"/>
-          <w:iCs/>
-        </w:rPr>
-        <w:t>wis</w:t>
-      </w:r>
-      <w:r>
-        <w:rPr>
-          <w:rFonts w:ascii="David" w:hAnsi="David" w:cs="David"/>
-          <w:iCs/>
-        </w:rPr>
-        <w:t>e</w:t>
-      </w:r>
-      <w:r>
-        <w:rPr>
-          <w:rFonts w:ascii="David" w:hAnsi="David" w:cs="David"/>
-          <w:iCs/>
-        </w:rPr>
-        <w:t>)</w:t>
+        <w:t xml:space="preserve"> wise)</w:t>
       </w:r>
       <w:r>
         <w:rPr>
@@ -9676,24 +9139,24 @@
           <w:rtl/>
         </w:rPr>
       </w:pPr>
-      <w:bookmarkStart w:id="14" w:name="_Toc532554275"/>
-      <w:commentRangeStart w:id="15"/>
+      <w:bookmarkStart w:id="15" w:name="_Toc532554275"/>
+      <w:commentRangeStart w:id="16"/>
       <w:r>
         <w:rPr>
           <w:rFonts w:ascii="David" w:hAnsi="David" w:cs="David"/>
         </w:rPr>
         <w:t>BLEU</w:t>
       </w:r>
-      <w:commentRangeEnd w:id="15"/>
+      <w:commentRangeEnd w:id="16"/>
       <w:r>
         <w:rPr>
           <w:rStyle w:val="CommentReference"/>
           <w:rFonts w:asciiTheme="minorHAnsi" w:eastAsia="Times New Roman" w:hAnsi="Times New Roman" w:cs="Times New Roman"/>
           <w:color w:val="auto"/>
         </w:rPr>
-        <w:commentReference w:id="15"/>
-      </w:r>
-      <w:bookmarkEnd w:id="14"/>
+        <w:commentReference w:id="16"/>
+      </w:r>
+      <w:bookmarkEnd w:id="15"/>
     </w:p>
     <w:p>
       <w:pPr>
@@ -9903,35 +9366,7 @@
           <w:iCs/>
         </w:rPr>
         <w:lastRenderedPageBreak/>
-        <w:t xml:space="preserve">Stemming - representation of </w:t>
-      </w:r>
-      <w:r>
-        <w:rPr>
-          <w:rFonts w:ascii="David" w:hAnsi="David" w:cs="David"/>
-          <w:iCs/>
-        </w:rPr>
-        <w:t xml:space="preserve">different forms of a </w:t>
-      </w:r>
-      <w:r>
-        <w:rPr>
-          <w:rFonts w:ascii="David" w:hAnsi="David" w:cs="David"/>
-          <w:iCs/>
-        </w:rPr>
-        <w:t xml:space="preserve">word single </w:t>
-      </w:r>
-      <w:r>
-        <w:rPr>
-          <w:rFonts w:ascii="David" w:hAnsi="David" w:cs="David"/>
-          <w:iCs/>
-        </w:rPr>
-        <w:t xml:space="preserve">normalized </w:t>
-      </w:r>
-      <w:r>
-        <w:rPr>
-          <w:rFonts w:ascii="David" w:hAnsi="David" w:cs="David"/>
-          <w:iCs/>
-        </w:rPr>
-        <w:t xml:space="preserve">representation </w:t>
+        <w:t xml:space="preserve">Stemming - representation of different forms of a word single normalized representation </w:t>
       </w:r>
       <w:r>
         <w:rPr>
@@ -9989,7 +9424,7 @@
         </w:rPr>
         <w:t>fisher</w:t>
       </w:r>
-      <w:ins w:id="16" w:author="Avi Turner" w:date="2018-12-14T12:47:00Z">
+      <w:ins w:id="17" w:author="Avi Turner" w:date="2018-12-14T12:47:00Z">
         <w:r>
           <w:rPr>
             <w:rFonts w:ascii="David" w:hAnsi="David" w:cs="David"/>
@@ -10182,34 +9617,27 @@
           <w:rFonts w:ascii="David" w:hAnsi="David" w:cs="David"/>
           <w:iCs/>
         </w:rPr>
-        <w:t>n</w:t>
+        <w:t>n-grams</w:t>
       </w:r>
       <w:r>
         <w:rPr>
           <w:rFonts w:ascii="David" w:hAnsi="David" w:cs="David"/>
           <w:iCs/>
         </w:rPr>
-        <w:t>-grams</w:t>
+        <w:t xml:space="preserve"> that appear in the answer and in </w:t>
       </w:r>
       <w:r>
         <w:rPr>
           <w:rFonts w:ascii="David" w:hAnsi="David" w:cs="David"/>
           <w:iCs/>
         </w:rPr>
-        <w:t xml:space="preserve"> that appear in the answer and in </w:t>
+        <w:t>ground</w:t>
       </w:r>
       <w:r>
         <w:rPr>
           <w:rFonts w:ascii="David" w:hAnsi="David" w:cs="David"/>
           <w:iCs/>
         </w:rPr>
-        <w:t>ground</w:t>
-      </w:r>
-      <w:r>
-        <w:rPr>
-          <w:rFonts w:ascii="David" w:hAnsi="David" w:cs="David"/>
-          <w:iCs/>
-        </w:rPr>
         <w:t xml:space="preserve"> truth, there is no importance to the correctness or structure of the sentence.</w:t>
       </w:r>
     </w:p>
@@ -10232,14 +9660,14 @@
           <w:rtl/>
         </w:rPr>
       </w:pPr>
-      <w:bookmarkStart w:id="17" w:name="_Toc532554276"/>
+      <w:bookmarkStart w:id="18" w:name="_Toc532554276"/>
       <w:r>
         <w:rPr>
           <w:rFonts w:ascii="David" w:hAnsi="David" w:cs="David"/>
         </w:rPr>
         <w:t>Results from ImageCLEF VQA-Med 2018:</w:t>
       </w:r>
-      <w:bookmarkEnd w:id="17"/>
+      <w:bookmarkEnd w:id="18"/>
     </w:p>
     <w:p>
       <w:pPr>
@@ -10402,19 +9830,7 @@
         <w:rPr>
           <w:rFonts w:ascii="David" w:hAnsi="David" w:cs="David"/>
         </w:rPr>
-        <w:t xml:space="preserve">Graded results </w:t>
-      </w:r>
-      <w:r>
-        <w:rPr>
-          <w:rFonts w:ascii="David" w:hAnsi="David" w:cs="David"/>
-        </w:rPr>
-        <w:t xml:space="preserve">we got </w:t>
-      </w:r>
-      <w:r>
-        <w:rPr>
-          <w:rFonts w:ascii="David" w:hAnsi="David" w:cs="David"/>
-        </w:rPr>
-        <w:t>for our submission to the 2018 contest (after it was closed):</w:t>
+        <w:t>Graded results we got for our submission to the 2018 contest (after it was closed):</w:t>
       </w:r>
     </w:p>
     <w:tbl>
@@ -10671,14 +10087,14 @@
           <w:rFonts w:ascii="David" w:hAnsi="David" w:cs="David"/>
         </w:rPr>
       </w:pPr>
-      <w:bookmarkStart w:id="18" w:name="_Toc532554277"/>
+      <w:bookmarkStart w:id="19" w:name="_Toc532554277"/>
       <w:r>
         <w:rPr>
           <w:rFonts w:ascii="David" w:hAnsi="David" w:cs="David"/>
         </w:rPr>
         <w:t>Comparison to literature</w:t>
       </w:r>
-      <w:bookmarkEnd w:id="18"/>
+      <w:bookmarkEnd w:id="19"/>
     </w:p>
     <w:p>
       <w:pPr>
@@ -10788,7 +10204,7 @@
             <w:pPr>
               <w:bidi w:val="0"/>
               <w:rPr>
-                <w:rFonts w:ascii="David" w:hAnsi="David" w:cs="David" w:hint="cs"/>
+                <w:rFonts w:ascii="David" w:hAnsi="David" w:cs="David"/>
                 <w:rtl/>
               </w:rPr>
             </w:pPr>
@@ -11004,7 +10420,7 @@
       <w:pPr>
         <w:bidi w:val="0"/>
         <w:rPr>
-          <w:rFonts w:ascii="David" w:hAnsi="David" w:cs="David" w:hint="cs"/>
+          <w:rFonts w:ascii="David" w:hAnsi="David" w:cs="David"/>
           <w:rtl/>
         </w:rPr>
       </w:pPr>
@@ -11250,13 +10666,7 @@
         <w:rPr>
           <w:rFonts w:ascii="David" w:hAnsi="David" w:cs="David"/>
         </w:rPr>
-        <w:t xml:space="preserve">, and tried to </w:t>
-      </w:r>
-      <w:r>
-        <w:rPr>
-          <w:rFonts w:ascii="David" w:hAnsi="David" w:cs="David"/>
-        </w:rPr>
-        <w:t>generate a suitable answer.</w:t>
+        <w:t>, and tried to generate a suitable answer.</w:t>
       </w:r>
     </w:p>
     <w:p>
@@ -11697,19 +11107,7 @@
         <w:rPr>
           <w:rFonts w:ascii="David" w:hAnsi="David" w:cs="David"/>
         </w:rPr>
-        <w:t xml:space="preserve">usually evaluates </w:t>
-      </w:r>
-      <w:r>
-        <w:rPr>
-          <w:rFonts w:ascii="David" w:hAnsi="David" w:cs="David"/>
-        </w:rPr>
-        <w:t xml:space="preserve">results </w:t>
-      </w:r>
-      <w:r>
-        <w:rPr>
-          <w:rFonts w:ascii="David" w:hAnsi="David" w:cs="David"/>
-        </w:rPr>
-        <w:t xml:space="preserve">as high as </w:t>
+        <w:t xml:space="preserve">usually evaluates results as high as </w:t>
       </w:r>
       <w:r>
         <w:rPr>
@@ -11790,7 +11188,7 @@
           <w:rtl/>
         </w:rPr>
       </w:pPr>
-      <w:bookmarkStart w:id="19" w:name="_Toc532554278"/>
+      <w:bookmarkStart w:id="20" w:name="_Toc532554278"/>
       <w:r>
         <w:rPr>
           <w:rFonts w:ascii="David" w:hAnsi="David" w:cs="David"/>
@@ -11808,7 +11206,7 @@
         </w:rPr>
         <w:t>ibliography</w:t>
       </w:r>
-      <w:bookmarkEnd w:id="19"/>
+      <w:bookmarkEnd w:id="20"/>
     </w:p>
     <w:p>
       <w:pPr>
@@ -12431,51 +11829,36 @@
           <w:szCs w:val="18"/>
           <w:rtl/>
         </w:rPr>
-        <w:fldChar w:fldCharType="separate"/>
-      </w:r>
-      <w:r>
+        <w:fldChar w:fldCharType="end"/>
+      </w:r>
+    </w:p>
+    <w:p>
+      <w:pPr>
+        <w:bidi w:val="0"/>
         <w:rPr>
           <w:rFonts w:ascii="David" w:hAnsi="David" w:cs="David"/>
           <w:sz w:val="18"/>
           <w:szCs w:val="18"/>
           <w:rtl/>
         </w:rPr>
-        <w:fldChar w:fldCharType="end"/>
-      </w:r>
-    </w:p>
-    <w:p>
-      <w:pPr>
-        <w:bidi w:val="0"/>
-        <w:rPr>
-          <w:rFonts w:ascii="David" w:hAnsi="David" w:cs="David"/>
-          <w:sz w:val="18"/>
-          <w:szCs w:val="18"/>
+      </w:pPr>
+    </w:p>
+    <w:p>
+      <w:pPr>
+        <w:pStyle w:val="Heading2"/>
+        <w:bidi w:val="0"/>
+        <w:rPr>
           <w:rtl/>
         </w:rPr>
       </w:pPr>
-    </w:p>
-    <w:p>
-      <w:pPr>
-        <w:pStyle w:val="Heading2"/>
-        <w:bidi w:val="0"/>
-        <w:rPr>
-          <w:rtl/>
-        </w:rPr>
-      </w:pPr>
-      <w:bookmarkStart w:id="20" w:name="_Toc532554279"/>
+      <w:bookmarkStart w:id="21" w:name="_Toc532554279"/>
       <w:r>
         <w:t>A</w:t>
       </w:r>
       <w:r>
-        <w:t>dditional</w:t>
-      </w:r>
-      <w:r>
-        <w:t xml:space="preserve"> reso</w:t>
-      </w:r>
-      <w:r>
-        <w:t>urces</w:t>
-      </w:r>
-      <w:bookmarkEnd w:id="20"/>
+        <w:t>dditional resources</w:t>
+      </w:r>
+      <w:bookmarkEnd w:id="21"/>
     </w:p>
     <w:p>
       <w:pPr>
@@ -12626,7 +12009,7 @@
 
 <file path=word/comments.xml><?xml version="1.0" encoding="utf-8"?>
 <w:comments xmlns:wpc="http://schemas.microsoft.com/office/word/2010/wordprocessingCanvas" xmlns:cx="http://schemas.microsoft.com/office/drawing/2014/chartex" xmlns:cx1="http://schemas.microsoft.com/office/drawing/2015/9/8/chartex" xmlns:cx2="http://schemas.microsoft.com/office/drawing/2015/10/21/chartex" xmlns:cx3="http://schemas.microsoft.com/office/drawing/2016/5/9/chartex" xmlns:cx4="http://schemas.microsoft.com/office/drawing/2016/5/10/chartex" xmlns:cx5="http://schemas.microsoft.com/office/drawing/2016/5/11/chartex" xmlns:cx6="http://schemas.microsoft.com/office/drawing/2016/5/12/chartex" xmlns:cx7="http://schemas.microsoft.com/office/drawing/2016/5/13/chartex" xmlns:cx8="http://schemas.microsoft.com/office/drawing/2016/5/14/chartex" xmlns:mc="http://schemas.openxmlformats.org/markup-compatibility/2006" xmlns:aink="http://schemas.microsoft.com/office/drawing/2016/ink" xmlns:am3d="http://schemas.microsoft.com/office/drawing/2017/model3d" xmlns:o="urn:schemas-microsoft-com:office:office" xmlns:r="http://schemas.openxmlformats.org/officeDocument/2006/relationships" xmlns:m="http://schemas.openxmlformats.org/officeDocument/2006/math" xmlns:v="urn:schemas-microsoft-com:vml" xmlns:wp14="http://schemas.microsoft.com/office/word/2010/wordprocessingDrawing" xmlns:wp="http://schemas.openxmlformats.org/drawingml/2006/wordprocessingDrawing" xmlns:w10="urn:schemas-microsoft-com:office:word" xmlns:w="http://schemas.openxmlformats.org/wordprocessingml/2006/main" xmlns:w14="http://schemas.microsoft.com/office/word/2010/wordml" xmlns:w15="http://schemas.microsoft.com/office/word/2012/wordml" xmlns:w16cid="http://schemas.microsoft.com/office/word/2016/wordml/cid" xmlns:w16se="http://schemas.microsoft.com/office/word/2015/wordml/symex" xmlns:wpg="http://schemas.microsoft.com/office/word/2010/wordprocessingGroup" xmlns:wpi="http://schemas.microsoft.com/office/word/2010/wordprocessingInk" xmlns:wne="http://schemas.microsoft.com/office/word/2006/wordml" xmlns:wps="http://schemas.microsoft.com/office/word/2010/wordprocessingShape" mc:Ignorable="w14 w15 w16se w16cid wp14">
-  <w:comment w:id="5" w:author="shpanier" w:date="2018-12-10T06:10:00Z" w:initials="s">
+  <w:comment w:id="6" w:author="shpanier" w:date="2018-12-10T06:10:00Z" w:initials="s">
     <w:p>
       <w:pPr>
         <w:pStyle w:val="CommentText"/>
@@ -12669,7 +12052,7 @@
       </w:r>
     </w:p>
   </w:comment>
-  <w:comment w:id="6" w:author="Avi Turner" w:date="2018-12-10T18:34:00Z" w:initials="AT">
+  <w:comment w:id="7" w:author="Avi Turner" w:date="2018-12-10T18:34:00Z" w:initials="AT">
     <w:p>
       <w:pPr>
         <w:pStyle w:val="CommentText"/>
@@ -12689,7 +12072,7 @@
       </w:r>
     </w:p>
   </w:comment>
-  <w:comment w:id="15" w:author="shpanier" w:date="2018-12-10T06:07:00Z" w:initials="s">
+  <w:comment w:id="16" w:author="shpanier" w:date="2018-12-10T06:07:00Z" w:initials="s">
     <w:p>
       <w:pPr>
         <w:pStyle w:val="CommentText"/>
@@ -12869,7 +12252,6 @@
         <w:pStyle w:val="FootnoteText"/>
         <w:bidi w:val="0"/>
         <w:rPr>
-          <w:rFonts w:hint="cs"/>
           <w:rtl/>
         </w:rPr>
       </w:pPr>
@@ -12919,7 +12301,6 @@
         <w:pStyle w:val="FootnoteText"/>
         <w:bidi w:val="0"/>
         <w:rPr>
-          <w:rFonts w:hint="cs"/>
           <w:rtl/>
         </w:rPr>
       </w:pPr>
@@ -12952,7 +12333,6 @@
         <w:pStyle w:val="FootnoteText"/>
         <w:bidi w:val="0"/>
         <w:rPr>
-          <w:rFonts w:hint="cs"/>
           <w:rtl/>
         </w:rPr>
       </w:pPr>
@@ -17272,11 +16652,11 @@
 
 <file path=word/people.xml><?xml version="1.0" encoding="utf-8"?>
 <w15:people xmlns:wpc="http://schemas.microsoft.com/office/word/2010/wordprocessingCanvas" xmlns:cx="http://schemas.microsoft.com/office/drawing/2014/chartex" xmlns:cx1="http://schemas.microsoft.com/office/drawing/2015/9/8/chartex" xmlns:cx2="http://schemas.microsoft.com/office/drawing/2015/10/21/chartex" xmlns:cx3="http://schemas.microsoft.com/office/drawing/2016/5/9/chartex" xmlns:cx4="http://schemas.microsoft.com/office/drawing/2016/5/10/chartex" xmlns:cx5="http://schemas.microsoft.com/office/drawing/2016/5/11/chartex" xmlns:cx6="http://schemas.microsoft.com/office/drawing/2016/5/12/chartex" xmlns:cx7="http://schemas.microsoft.com/office/drawing/2016/5/13/chartex" xmlns:cx8="http://schemas.microsoft.com/office/drawing/2016/5/14/chartex" xmlns:mc="http://schemas.openxmlformats.org/markup-compatibility/2006" xmlns:aink="http://schemas.microsoft.com/office/drawing/2016/ink" xmlns:am3d="http://schemas.microsoft.com/office/drawing/2017/model3d" xmlns:o="urn:schemas-microsoft-com:office:office" xmlns:r="http://schemas.openxmlformats.org/officeDocument/2006/relationships" xmlns:m="http://schemas.openxmlformats.org/officeDocument/2006/math" xmlns:v="urn:schemas-microsoft-com:vml" xmlns:wp14="http://schemas.microsoft.com/office/word/2010/wordprocessingDrawing" xmlns:wp="http://schemas.openxmlformats.org/drawingml/2006/wordprocessingDrawing" xmlns:w10="urn:schemas-microsoft-com:office:word" xmlns:w="http://schemas.openxmlformats.org/wordprocessingml/2006/main" xmlns:w14="http://schemas.microsoft.com/office/word/2010/wordml" xmlns:w15="http://schemas.microsoft.com/office/word/2012/wordml" xmlns:w16cid="http://schemas.microsoft.com/office/word/2016/wordml/cid" xmlns:w16se="http://schemas.microsoft.com/office/word/2015/wordml/symex" xmlns:wpg="http://schemas.microsoft.com/office/word/2010/wordprocessingGroup" xmlns:wpi="http://schemas.microsoft.com/office/word/2010/wordprocessingInk" xmlns:wne="http://schemas.microsoft.com/office/word/2006/wordml" xmlns:wps="http://schemas.microsoft.com/office/word/2010/wordprocessingShape" mc:Ignorable="w14 w15 w16se w16cid wp14">
+  <w15:person w15:author="Avi Turner">
+    <w15:presenceInfo w15:providerId="Windows Live" w15:userId="66ca338465b34ed8"/>
+  </w15:person>
   <w15:person w15:author="shpanier">
     <w15:presenceInfo w15:providerId="None" w15:userId="shpanier"/>
-  </w15:person>
-  <w15:person w15:author="Avi Turner">
-    <w15:presenceInfo w15:providerId="Windows Live" w15:userId="66ca338465b34ed8"/>
   </w15:person>
 </w15:people>
 </file>
@@ -17299,7 +16679,7 @@
       </w:pPr>
     </w:pPrDefault>
   </w:docDefaults>
-  <w:latentStyles w:defLockedState="0" w:defUIPriority="99" w:defSemiHidden="0" w:defUnhideWhenUsed="0" w:defQFormat="0" w:count="375">
+  <w:latentStyles w:defLockedState="0" w:defUIPriority="99" w:defSemiHidden="0" w:defUnhideWhenUsed="0" w:defQFormat="0" w:count="376">
     <w:lsdException w:name="Normal" w:uiPriority="0" w:qFormat="1"/>
     <w:lsdException w:name="heading 1" w:uiPriority="9" w:qFormat="1"/>
     <w:lsdException w:name="heading 2" w:semiHidden="1" w:uiPriority="9" w:unhideWhenUsed="1" w:qFormat="1"/>
@@ -17405,7 +16785,6 @@
     <w:lsdException w:name="HTML Sample" w:semiHidden="1" w:unhideWhenUsed="1"/>
     <w:lsdException w:name="HTML Typewriter" w:semiHidden="1" w:unhideWhenUsed="1"/>
     <w:lsdException w:name="HTML Variable" w:semiHidden="1" w:unhideWhenUsed="1"/>
-    <w:lsdException w:name="Normal Table" w:semiHidden="1" w:unhideWhenUsed="1"/>
     <w:lsdException w:name="annotation subject" w:semiHidden="1" w:unhideWhenUsed="1"/>
     <w:lsdException w:name="No List" w:semiHidden="1" w:unhideWhenUsed="1"/>
     <w:lsdException w:name="Outline List 1" w:semiHidden="1" w:unhideWhenUsed="1"/>
@@ -17452,10 +16831,8 @@
     <w:lsdException w:name="Table Subtle 2" w:semiHidden="1" w:unhideWhenUsed="1"/>
     <w:lsdException w:name="Table Web 1" w:semiHidden="1" w:unhideWhenUsed="1"/>
     <w:lsdException w:name="Table Web 2" w:semiHidden="1" w:unhideWhenUsed="1"/>
-    <w:lsdException w:name="Table Web 3" w:semiHidden="1" w:unhideWhenUsed="1"/>
     <w:lsdException w:name="Balloon Text" w:semiHidden="1" w:unhideWhenUsed="1"/>
     <w:lsdException w:name="Table Grid" w:uiPriority="39"/>
-    <w:lsdException w:name="Table Theme" w:semiHidden="1" w:unhideWhenUsed="1"/>
     <w:lsdException w:name="Placeholder Text" w:semiHidden="1"/>
     <w:lsdException w:name="No Spacing" w:uiPriority="1" w:qFormat="1"/>
     <w:lsdException w:name="Light Shading" w:uiPriority="60"/>
@@ -17675,6 +17052,7 @@
     <w:lsdException w:name="Smart Hyperlink" w:semiHidden="1" w:unhideWhenUsed="1"/>
     <w:lsdException w:name="Hashtag" w:semiHidden="1" w:unhideWhenUsed="1"/>
     <w:lsdException w:name="Unresolved Mention" w:semiHidden="1" w:unhideWhenUsed="1"/>
+    <w:lsdException w:name="Smart Link" w:semiHidden="1" w:unhideWhenUsed="1"/>
   </w:latentStyles>
   <w:style w:type="paragraph" w:default="1" w:styleId="Normal">
     <w:name w:val="Normal"/>
@@ -18641,7 +18019,7 @@
 </file>
 
 <file path=customXml/itemProps1.xml><?xml version="1.0" encoding="utf-8"?>
-<ds:datastoreItem xmlns:ds="http://schemas.openxmlformats.org/officeDocument/2006/customXml" ds:itemID="{1B6F81EA-33CA-4D0C-9DDA-ADE77A1AC1CD}">
+<ds:datastoreItem xmlns:ds="http://schemas.openxmlformats.org/officeDocument/2006/customXml" ds:itemID="{018BB5FA-7B35-4B9D-9987-370A22AD7789}">
   <ds:schemaRefs>
     <ds:schemaRef ds:uri="http://schemas.openxmlformats.org/officeDocument/2006/bibliography"/>
   </ds:schemaRefs>

</xml_diff>